<commit_message>
feat: Add progress #2 '11241141 CANADA CORP'
</commit_message>
<xml_diff>
--- a/personal_statements/11241141 CANADA CORP/letter.docx
+++ b/personal_statements/11241141 CANADA CORP/letter.docx
@@ -16,15 +16,15 @@
           <w:sz w:val="20"/>
           <w:szCs w:val="20"/>
         </w:rPr>
-        <w:t xml:space="preserve">Dear Mr. </w:t>
-      </w:r>
-      <w:r>
-        <w:rPr>
-          <w:rFonts w:ascii="Arial" w:eastAsia="Times New Roman" w:hAnsi="Arial" w:cs="Arial"/>
-          <w:sz w:val="20"/>
-          <w:szCs w:val="20"/>
-        </w:rPr>
-        <w:t>Liu</w:t>
+        <w:t xml:space="preserve">Dear </w:t>
+      </w:r>
+      <w:r>
+        <w:rPr>
+          <w:rFonts w:ascii="Arial" w:eastAsia="Times New Roman" w:hAnsi="Arial" w:cs="Arial"/>
+          <w:sz w:val="20"/>
+          <w:szCs w:val="20"/>
+        </w:rPr>
+        <w:t>Sir / Dear Madam</w:t>
       </w:r>
       <w:r>
         <w:rPr>
@@ -209,27 +209,7 @@
           <w:sz w:val="20"/>
           <w:szCs w:val="20"/>
         </w:rPr>
-        <w:t xml:space="preserve">Analytical skills gained through </w:t>
-      </w:r>
-      <w:proofErr w:type="gramStart"/>
-      <w:r>
-        <w:rPr>
-          <w:rFonts w:ascii="Arial" w:eastAsia="Times New Roman" w:hAnsi="Arial" w:cs="Arial"/>
-          <w:color w:val="000000"/>
-          <w:sz w:val="20"/>
-          <w:szCs w:val="20"/>
-        </w:rPr>
-        <w:t>Bachelor’s</w:t>
-      </w:r>
-      <w:proofErr w:type="gramEnd"/>
-      <w:r>
-        <w:rPr>
-          <w:rFonts w:ascii="Arial" w:eastAsia="Times New Roman" w:hAnsi="Arial" w:cs="Arial"/>
-          <w:color w:val="000000"/>
-          <w:sz w:val="20"/>
-          <w:szCs w:val="20"/>
-        </w:rPr>
-        <w:t xml:space="preserve"> degree in physics</w:t>
+        <w:t>Analytical skills gained through Bachelor’s degree in physics</w:t>
       </w:r>
     </w:p>
     <w:p>
@@ -277,27 +257,7 @@
           <w:sz w:val="20"/>
           <w:szCs w:val="20"/>
         </w:rPr>
-        <w:t xml:space="preserve">Ability to develop HTML templates from </w:t>
-      </w:r>
-      <w:proofErr w:type="spellStart"/>
-      <w:r>
-        <w:rPr>
-          <w:rFonts w:ascii="Arial" w:eastAsia="Times New Roman" w:hAnsi="Arial" w:cs="Arial"/>
-          <w:color w:val="000000"/>
-          <w:sz w:val="20"/>
-          <w:szCs w:val="20"/>
-        </w:rPr>
-        <w:t>mockups</w:t>
-      </w:r>
-      <w:proofErr w:type="spellEnd"/>
-      <w:r>
-        <w:rPr>
-          <w:rFonts w:ascii="Arial" w:eastAsia="Times New Roman" w:hAnsi="Arial" w:cs="Arial"/>
-          <w:color w:val="000000"/>
-          <w:sz w:val="20"/>
-          <w:szCs w:val="20"/>
-        </w:rPr>
-        <w:t xml:space="preserve"> that are both pixel-perfect and responsive</w:t>
+        <w:t>Ability to develop HTML templates from mockups that are both pixel-perfect and responsive</w:t>
       </w:r>
     </w:p>
     <w:p>
@@ -625,25 +585,14 @@
           <w:szCs w:val="20"/>
         </w:rPr>
       </w:pPr>
-      <w:proofErr w:type="spellStart"/>
-      <w:r>
-        <w:rPr>
-          <w:rFonts w:ascii="Arial" w:eastAsia="Times New Roman" w:hAnsi="Arial" w:cs="Arial"/>
-          <w:color w:val="000000"/>
-          <w:sz w:val="20"/>
-          <w:szCs w:val="20"/>
-        </w:rPr>
-        <w:t>Hyungmo</w:t>
-      </w:r>
-      <w:proofErr w:type="spellEnd"/>
-      <w:r>
-        <w:rPr>
-          <w:rFonts w:ascii="Arial" w:eastAsia="Times New Roman" w:hAnsi="Arial" w:cs="Arial"/>
-          <w:color w:val="000000"/>
-          <w:sz w:val="20"/>
-          <w:szCs w:val="20"/>
-        </w:rPr>
-        <w:t xml:space="preserve"> Gu</w:t>
+      <w:r>
+        <w:rPr>
+          <w:rFonts w:ascii="Arial" w:eastAsia="Times New Roman" w:hAnsi="Arial" w:cs="Arial"/>
+          <w:color w:val="000000"/>
+          <w:sz w:val="20"/>
+          <w:szCs w:val="20"/>
+        </w:rPr>
+        <w:t>Hyungmo Gu</w:t>
       </w:r>
     </w:p>
     <w:p>

</xml_diff>

<commit_message>
feat: Add progress #3 '11241141 CANADA CORP'
</commit_message>
<xml_diff>
--- a/personal_statements/11241141 CANADA CORP/letter.docx
+++ b/personal_statements/11241141 CANADA CORP/letter.docx
@@ -5,32 +5,36 @@
     <w:p>
       <w:pPr>
         <w:rPr>
-          <w:rFonts w:ascii="Times New Roman" w:eastAsia="Times New Roman" w:hAnsi="Times New Roman" w:cs="Times New Roman"/>
-          <w:sz w:val="20"/>
-          <w:szCs w:val="20"/>
-        </w:rPr>
-      </w:pPr>
-      <w:r>
-        <w:rPr>
-          <w:rFonts w:ascii="Arial" w:eastAsia="Times New Roman" w:hAnsi="Arial" w:cs="Arial"/>
-          <w:sz w:val="20"/>
-          <w:szCs w:val="20"/>
+          <w:rFonts w:eastAsia="Times New Roman" w:cstheme="minorHAnsi"/>
+        </w:rPr>
+      </w:pPr>
+      <w:r>
+        <w:rPr>
+          <w:rFonts w:eastAsia="Times New Roman" w:cstheme="minorHAnsi"/>
         </w:rPr>
         <w:t xml:space="preserve">Dear </w:t>
       </w:r>
       <w:r>
         <w:rPr>
-          <w:rFonts w:ascii="Arial" w:eastAsia="Times New Roman" w:hAnsi="Arial" w:cs="Arial"/>
-          <w:sz w:val="20"/>
-          <w:szCs w:val="20"/>
-        </w:rPr>
-        <w:t>Sir / Dear Madam</w:t>
-      </w:r>
-      <w:r>
-        <w:rPr>
-          <w:rFonts w:ascii="Arial" w:eastAsia="Times New Roman" w:hAnsi="Arial" w:cs="Arial"/>
-          <w:sz w:val="20"/>
-          <w:szCs w:val="20"/>
+          <w:rFonts w:eastAsia="Times New Roman" w:cstheme="minorHAnsi"/>
+        </w:rPr>
+        <w:t xml:space="preserve">Sir </w:t>
+      </w:r>
+      <w:r>
+        <w:rPr>
+          <w:rFonts w:eastAsia="Times New Roman" w:cstheme="minorHAnsi"/>
+        </w:rPr>
+        <w:t>or</w:t>
+      </w:r>
+      <w:r>
+        <w:rPr>
+          <w:rFonts w:eastAsia="Times New Roman" w:cstheme="minorHAnsi"/>
+        </w:rPr>
+        <w:t xml:space="preserve"> Madam</w:t>
+      </w:r>
+      <w:r>
+        <w:rPr>
+          <w:rFonts w:eastAsia="Times New Roman" w:cstheme="minorHAnsi"/>
         </w:rPr>
         <w:t>,</w:t>
       </w:r>
@@ -38,16 +42,12 @@
     <w:p>
       <w:pPr>
         <w:rPr>
-          <w:rFonts w:ascii="Times New Roman" w:eastAsia="Times New Roman" w:hAnsi="Times New Roman" w:cs="Times New Roman"/>
-          <w:sz w:val="20"/>
-          <w:szCs w:val="20"/>
-        </w:rPr>
-      </w:pPr>
-      <w:r>
-        <w:rPr>
-          <w:rFonts w:ascii="Arial" w:eastAsia="Times New Roman" w:hAnsi="Arial" w:cs="Arial"/>
-          <w:sz w:val="20"/>
-          <w:szCs w:val="20"/>
+          <w:rFonts w:eastAsia="Times New Roman" w:cstheme="minorHAnsi"/>
+        </w:rPr>
+      </w:pPr>
+      <w:r>
+        <w:rPr>
+          <w:rFonts w:eastAsia="Times New Roman" w:cstheme="minorHAnsi"/>
         </w:rPr>
         <w:t> </w:t>
       </w:r>
@@ -55,26 +55,34 @@
     <w:p>
       <w:pPr>
         <w:rPr>
-          <w:rFonts w:ascii="Times New Roman" w:eastAsia="Times New Roman" w:hAnsi="Times New Roman" w:cs="Times New Roman"/>
-          <w:sz w:val="20"/>
-          <w:szCs w:val="20"/>
-        </w:rPr>
-      </w:pPr>
-      <w:r>
-        <w:rPr>
-          <w:rFonts w:ascii="Arial" w:eastAsia="Times New Roman" w:hAnsi="Arial" w:cs="Arial"/>
-          <w:color w:val="000000"/>
-          <w:sz w:val="20"/>
-          <w:szCs w:val="20"/>
-        </w:rPr>
-        <w:t>I am writing this email to you to express my interest in the position of Web Developer at your company that is advertised on</w:t>
-      </w:r>
-      <w:r>
-        <w:rPr>
-          <w:rFonts w:ascii="Arial" w:eastAsia="Times New Roman" w:hAnsi="Arial" w:cs="Arial"/>
-          <w:color w:val="000000"/>
-          <w:sz w:val="20"/>
-          <w:szCs w:val="20"/>
+          <w:rFonts w:eastAsia="Times New Roman" w:cstheme="minorHAnsi"/>
+        </w:rPr>
+      </w:pPr>
+      <w:r>
+        <w:rPr>
+          <w:rFonts w:eastAsia="Times New Roman" w:cstheme="minorHAnsi"/>
+          <w:color w:val="000000"/>
+        </w:rPr>
+        <w:t xml:space="preserve">I am writing this email to you to express my interest in the position of </w:t>
+      </w:r>
+      <w:r>
+        <w:rPr>
+          <w:rFonts w:eastAsia="Times New Roman" w:cstheme="minorHAnsi"/>
+          <w:color w:val="000000"/>
+        </w:rPr>
+        <w:t>Software</w:t>
+      </w:r>
+      <w:r>
+        <w:rPr>
+          <w:rFonts w:eastAsia="Times New Roman" w:cstheme="minorHAnsi"/>
+          <w:color w:val="000000"/>
+        </w:rPr>
+        <w:t xml:space="preserve"> Developer at your company that is advertised on</w:t>
+      </w:r>
+      <w:r>
+        <w:rPr>
+          <w:rFonts w:eastAsia="Times New Roman" w:cstheme="minorHAnsi"/>
+          <w:color w:val="000000"/>
         </w:rPr>
         <w:t xml:space="preserve"> </w:t>
       </w:r>
@@ -82,73 +90,54 @@
         <w:r>
           <w:rPr>
             <w:rStyle w:val="Hyperlink"/>
-            <w:rFonts w:ascii="Arial" w:eastAsia="Times New Roman" w:hAnsi="Arial" w:cs="Arial"/>
-            <w:sz w:val="20"/>
-            <w:szCs w:val="20"/>
+            <w:rFonts w:eastAsia="Times New Roman" w:cstheme="minorHAnsi"/>
           </w:rPr>
           <w:t>jobbank.gc.ca</w:t>
         </w:r>
       </w:hyperlink>
       <w:r>
         <w:rPr>
-          <w:rFonts w:ascii="Arial" w:eastAsia="Times New Roman" w:hAnsi="Arial" w:cs="Arial"/>
-          <w:color w:val="000000"/>
-          <w:sz w:val="20"/>
-          <w:szCs w:val="20"/>
+          <w:rFonts w:eastAsia="Times New Roman" w:cstheme="minorHAnsi"/>
+          <w:color w:val="000000"/>
         </w:rPr>
         <w:t xml:space="preserve"> </w:t>
       </w:r>
       <w:r>
         <w:rPr>
-          <w:rFonts w:ascii="Arial" w:eastAsia="Times New Roman" w:hAnsi="Arial" w:cs="Arial"/>
-          <w:color w:val="000000"/>
-          <w:sz w:val="20"/>
-          <w:szCs w:val="20"/>
-        </w:rPr>
-        <w:t xml:space="preserve">on January </w:t>
-      </w:r>
-      <w:r>
-        <w:rPr>
-          <w:rFonts w:ascii="Arial" w:eastAsia="Times New Roman" w:hAnsi="Arial" w:cs="Arial"/>
-          <w:color w:val="000000"/>
-          <w:sz w:val="20"/>
-          <w:szCs w:val="20"/>
-        </w:rPr>
-        <w:t>14</w:t>
-      </w:r>
-      <w:r>
-        <w:rPr>
-          <w:rFonts w:ascii="Arial" w:eastAsia="Times New Roman" w:hAnsi="Arial" w:cs="Arial"/>
-          <w:color w:val="000000"/>
-          <w:sz w:val="20"/>
-          <w:szCs w:val="20"/>
-          <w:vertAlign w:val="superscript"/>
-        </w:rPr>
-        <w:t>th</w:t>
-      </w:r>
-      <w:r>
-        <w:rPr>
-          <w:rFonts w:ascii="Arial" w:eastAsia="Times New Roman" w:hAnsi="Arial" w:cs="Arial"/>
-          <w:color w:val="000000"/>
-          <w:sz w:val="20"/>
-          <w:szCs w:val="20"/>
-        </w:rPr>
-        <w:t>, 2021. I am applying for this position with belief that my experience and expertise would prove valuable for the company.  </w:t>
-      </w:r>
-    </w:p>
-    <w:p>
-      <w:pPr>
-        <w:rPr>
-          <w:rFonts w:ascii="Times New Roman" w:eastAsia="Times New Roman" w:hAnsi="Times New Roman" w:cs="Times New Roman"/>
-          <w:sz w:val="20"/>
-          <w:szCs w:val="20"/>
-        </w:rPr>
-      </w:pPr>
-      <w:r>
-        <w:rPr>
-          <w:rFonts w:ascii="Arial" w:eastAsia="Times New Roman" w:hAnsi="Arial" w:cs="Arial"/>
-          <w:sz w:val="20"/>
-          <w:szCs w:val="20"/>
+          <w:rFonts w:eastAsia="Times New Roman" w:cstheme="minorHAnsi"/>
+        </w:rPr>
+        <w:t xml:space="preserve">on </w:t>
+      </w:r>
+      <w:r>
+        <w:rPr>
+          <w:rFonts w:eastAsia="Times New Roman" w:cstheme="minorHAnsi"/>
+          <w:shd w:val="clear" w:color="auto" w:fill="FFFFFF"/>
+        </w:rPr>
+        <w:t>November 18, 2020</w:t>
+      </w:r>
+      <w:r>
+        <w:rPr>
+          <w:rFonts w:eastAsia="Times New Roman" w:cstheme="minorHAnsi"/>
+        </w:rPr>
+        <w:t xml:space="preserve">. I am applying </w:t>
+      </w:r>
+      <w:r>
+        <w:rPr>
+          <w:rFonts w:eastAsia="Times New Roman" w:cstheme="minorHAnsi"/>
+          <w:color w:val="000000"/>
+        </w:rPr>
+        <w:t>for this position with belief that my experience and expertise would prove valuable for the company.  </w:t>
+      </w:r>
+    </w:p>
+    <w:p>
+      <w:pPr>
+        <w:rPr>
+          <w:rFonts w:eastAsia="Times New Roman" w:cstheme="minorHAnsi"/>
+        </w:rPr>
+      </w:pPr>
+      <w:r>
+        <w:rPr>
+          <w:rFonts w:eastAsia="Times New Roman" w:cstheme="minorHAnsi"/>
         </w:rPr>
         <w:t> </w:t>
       </w:r>
@@ -156,17 +145,13 @@
     <w:p>
       <w:pPr>
         <w:rPr>
-          <w:rFonts w:ascii="Times New Roman" w:eastAsia="Times New Roman" w:hAnsi="Times New Roman" w:cs="Times New Roman"/>
-          <w:sz w:val="20"/>
-          <w:szCs w:val="20"/>
-        </w:rPr>
-      </w:pPr>
-      <w:r>
-        <w:rPr>
-          <w:rFonts w:ascii="Arial" w:eastAsia="Times New Roman" w:hAnsi="Arial" w:cs="Arial"/>
-          <w:color w:val="000000"/>
-          <w:sz w:val="20"/>
-          <w:szCs w:val="20"/>
+          <w:rFonts w:eastAsia="Times New Roman" w:cstheme="minorHAnsi"/>
+        </w:rPr>
+      </w:pPr>
+      <w:r>
+        <w:rPr>
+          <w:rFonts w:eastAsia="Times New Roman" w:cstheme="minorHAnsi"/>
+          <w:color w:val="000000"/>
         </w:rPr>
         <w:t>In consideration of this opportunity, I bring to the table</w:t>
       </w:r>
@@ -174,16 +159,12 @@
     <w:p>
       <w:pPr>
         <w:rPr>
-          <w:rFonts w:ascii="Times New Roman" w:eastAsia="Times New Roman" w:hAnsi="Times New Roman" w:cs="Times New Roman"/>
-          <w:sz w:val="20"/>
-          <w:szCs w:val="20"/>
-        </w:rPr>
-      </w:pPr>
-      <w:r>
-        <w:rPr>
-          <w:rFonts w:ascii="Arial" w:eastAsia="Times New Roman" w:hAnsi="Arial" w:cs="Arial"/>
-          <w:sz w:val="20"/>
-          <w:szCs w:val="20"/>
+          <w:rFonts w:eastAsia="Times New Roman" w:cstheme="minorHAnsi"/>
+        </w:rPr>
+      </w:pPr>
+      <w:r>
+        <w:rPr>
+          <w:rFonts w:eastAsia="Times New Roman" w:cstheme="minorHAnsi"/>
         </w:rPr>
         <w:t> </w:t>
       </w:r>
@@ -196,20 +177,32 @@
         </w:numPr>
         <w:textAlignment w:val="baseline"/>
         <w:rPr>
-          <w:rFonts w:ascii="Times New Roman" w:eastAsia="Times New Roman" w:hAnsi="Times New Roman" w:cs="Times New Roman"/>
-          <w:color w:val="000000"/>
-          <w:sz w:val="20"/>
-          <w:szCs w:val="20"/>
-        </w:rPr>
-      </w:pPr>
-      <w:r>
-        <w:rPr>
-          <w:rFonts w:ascii="Arial" w:eastAsia="Times New Roman" w:hAnsi="Arial" w:cs="Arial"/>
-          <w:color w:val="000000"/>
-          <w:sz w:val="20"/>
-          <w:szCs w:val="20"/>
-        </w:rPr>
-        <w:t>Analytical skills gained through Bachelor’s degree in physics</w:t>
+          <w:rFonts w:eastAsia="Times New Roman" w:cstheme="minorHAnsi"/>
+          <w:color w:val="000000"/>
+        </w:rPr>
+      </w:pPr>
+      <w:r>
+        <w:rPr>
+          <w:rFonts w:eastAsia="Times New Roman" w:cstheme="minorHAnsi"/>
+          <w:color w:val="000000"/>
+        </w:rPr>
+        <w:t xml:space="preserve">Analytical skills gained through </w:t>
+      </w:r>
+      <w:proofErr w:type="gramStart"/>
+      <w:r>
+        <w:rPr>
+          <w:rFonts w:eastAsia="Times New Roman" w:cstheme="minorHAnsi"/>
+          <w:color w:val="000000"/>
+        </w:rPr>
+        <w:t>Bachelor’s</w:t>
+      </w:r>
+      <w:proofErr w:type="gramEnd"/>
+      <w:r>
+        <w:rPr>
+          <w:rFonts w:eastAsia="Times New Roman" w:cstheme="minorHAnsi"/>
+          <w:color w:val="000000"/>
+        </w:rPr>
+        <w:t xml:space="preserve"> degree in physics</w:t>
       </w:r>
     </w:p>
     <w:p>
@@ -220,18 +213,14 @@
         </w:numPr>
         <w:textAlignment w:val="baseline"/>
         <w:rPr>
-          <w:rFonts w:ascii="Times New Roman" w:eastAsia="Times New Roman" w:hAnsi="Times New Roman" w:cs="Times New Roman"/>
-          <w:color w:val="000000"/>
-          <w:sz w:val="20"/>
-          <w:szCs w:val="20"/>
-        </w:rPr>
-      </w:pPr>
-      <w:r>
-        <w:rPr>
-          <w:rFonts w:ascii="Arial" w:eastAsia="Times New Roman" w:hAnsi="Arial" w:cs="Arial"/>
-          <w:color w:val="000000"/>
-          <w:sz w:val="20"/>
-          <w:szCs w:val="20"/>
+          <w:rFonts w:eastAsia="Times New Roman" w:cstheme="minorHAnsi"/>
+          <w:color w:val="000000"/>
+        </w:rPr>
+      </w:pPr>
+      <w:r>
+        <w:rPr>
+          <w:rFonts w:eastAsia="Times New Roman" w:cstheme="minorHAnsi"/>
+          <w:color w:val="000000"/>
         </w:rPr>
         <w:t>2 years of industry experience in web development</w:t>
       </w:r>
@@ -244,20 +233,32 @@
         </w:numPr>
         <w:textAlignment w:val="baseline"/>
         <w:rPr>
-          <w:rFonts w:ascii="Times New Roman" w:eastAsia="Times New Roman" w:hAnsi="Times New Roman" w:cs="Times New Roman"/>
-          <w:color w:val="000000"/>
-          <w:sz w:val="20"/>
-          <w:szCs w:val="20"/>
-        </w:rPr>
-      </w:pPr>
-      <w:r>
-        <w:rPr>
-          <w:rFonts w:ascii="Arial" w:eastAsia="Times New Roman" w:hAnsi="Arial" w:cs="Arial"/>
-          <w:color w:val="000000"/>
-          <w:sz w:val="20"/>
-          <w:szCs w:val="20"/>
-        </w:rPr>
-        <w:t>Ability to develop HTML templates from mockups that are both pixel-perfect and responsive</w:t>
+          <w:rFonts w:eastAsia="Times New Roman" w:cstheme="minorHAnsi"/>
+          <w:color w:val="000000"/>
+        </w:rPr>
+      </w:pPr>
+      <w:r>
+        <w:rPr>
+          <w:rFonts w:eastAsia="Times New Roman" w:cstheme="minorHAnsi"/>
+          <w:color w:val="000000"/>
+        </w:rPr>
+        <w:t xml:space="preserve">Ability to develop HTML templates from </w:t>
+      </w:r>
+      <w:proofErr w:type="spellStart"/>
+      <w:r>
+        <w:rPr>
+          <w:rFonts w:eastAsia="Times New Roman" w:cstheme="minorHAnsi"/>
+          <w:color w:val="000000"/>
+        </w:rPr>
+        <w:t>mockups</w:t>
+      </w:r>
+      <w:proofErr w:type="spellEnd"/>
+      <w:r>
+        <w:rPr>
+          <w:rFonts w:eastAsia="Times New Roman" w:cstheme="minorHAnsi"/>
+          <w:color w:val="000000"/>
+        </w:rPr>
+        <w:t xml:space="preserve"> that are both pixel-perfect and responsive</w:t>
       </w:r>
     </w:p>
     <w:p>
@@ -268,63 +269,49 @@
         </w:numPr>
         <w:textAlignment w:val="baseline"/>
         <w:rPr>
-          <w:rFonts w:ascii="Times New Roman" w:eastAsia="Times New Roman" w:hAnsi="Times New Roman" w:cs="Times New Roman"/>
-          <w:color w:val="000000"/>
-          <w:sz w:val="20"/>
-          <w:szCs w:val="20"/>
-        </w:rPr>
-      </w:pPr>
-      <w:r>
-        <w:rPr>
-          <w:rFonts w:ascii="Arial" w:eastAsia="Times New Roman" w:hAnsi="Arial" w:cs="Arial"/>
-          <w:color w:val="000000"/>
-          <w:sz w:val="20"/>
-          <w:szCs w:val="20"/>
+          <w:rFonts w:eastAsia="Times New Roman" w:cstheme="minorHAnsi"/>
+          <w:color w:val="000000"/>
+        </w:rPr>
+      </w:pPr>
+      <w:r>
+        <w:rPr>
+          <w:rFonts w:eastAsia="Times New Roman" w:cstheme="minorHAnsi"/>
+          <w:color w:val="000000"/>
         </w:rPr>
         <w:t>Knowledge of building front-end software applications using tools including ReactJS,</w:t>
       </w:r>
       <w:r>
         <w:rPr>
-          <w:rFonts w:ascii="Arial" w:eastAsia="Times New Roman" w:hAnsi="Arial" w:cs="Arial"/>
-          <w:color w:val="000000"/>
-          <w:sz w:val="20"/>
-          <w:szCs w:val="20"/>
+          <w:rFonts w:eastAsia="Times New Roman" w:cstheme="minorHAnsi"/>
+          <w:color w:val="000000"/>
         </w:rPr>
         <w:t xml:space="preserve"> AngularJS,</w:t>
       </w:r>
       <w:r>
         <w:rPr>
-          <w:rFonts w:ascii="Arial" w:eastAsia="Times New Roman" w:hAnsi="Arial" w:cs="Arial"/>
-          <w:color w:val="000000"/>
-          <w:sz w:val="20"/>
-          <w:szCs w:val="20"/>
+          <w:rFonts w:eastAsia="Times New Roman" w:cstheme="minorHAnsi"/>
+          <w:color w:val="000000"/>
         </w:rPr>
         <w:t xml:space="preserve"> </w:t>
       </w:r>
       <w:r>
         <w:rPr>
-          <w:rFonts w:ascii="Arial" w:eastAsia="Times New Roman" w:hAnsi="Arial" w:cs="Arial"/>
-          <w:color w:val="000000"/>
-          <w:sz w:val="20"/>
-          <w:szCs w:val="20"/>
+          <w:rFonts w:eastAsia="Times New Roman" w:cstheme="minorHAnsi"/>
+          <w:color w:val="000000"/>
         </w:rPr>
         <w:t>CSS3</w:t>
       </w:r>
       <w:r>
         <w:rPr>
-          <w:rFonts w:ascii="Arial" w:eastAsia="Times New Roman" w:hAnsi="Arial" w:cs="Arial"/>
-          <w:color w:val="000000"/>
-          <w:sz w:val="20"/>
-          <w:szCs w:val="20"/>
+          <w:rFonts w:eastAsia="Times New Roman" w:cstheme="minorHAnsi"/>
+          <w:color w:val="000000"/>
         </w:rPr>
         <w:t xml:space="preserve"> (SASS),</w:t>
       </w:r>
       <w:r>
         <w:rPr>
-          <w:rFonts w:ascii="Arial" w:eastAsia="Times New Roman" w:hAnsi="Arial" w:cs="Arial"/>
-          <w:color w:val="000000"/>
-          <w:sz w:val="20"/>
-          <w:szCs w:val="20"/>
+          <w:rFonts w:eastAsia="Times New Roman" w:cstheme="minorHAnsi"/>
+          <w:color w:val="000000"/>
         </w:rPr>
         <w:t xml:space="preserve"> ES6 JavaScript and HTML5</w:t>
       </w:r>
@@ -337,20 +324,16 @@
         </w:numPr>
         <w:textAlignment w:val="baseline"/>
         <w:rPr>
-          <w:rFonts w:ascii="Times New Roman" w:eastAsia="Times New Roman" w:hAnsi="Times New Roman" w:cs="Times New Roman"/>
-          <w:color w:val="000000"/>
-          <w:sz w:val="20"/>
-          <w:szCs w:val="20"/>
-        </w:rPr>
-      </w:pPr>
-      <w:r>
-        <w:rPr>
-          <w:rFonts w:ascii="Arial" w:eastAsia="Times New Roman" w:hAnsi="Arial" w:cs="Arial"/>
-          <w:color w:val="000000"/>
-          <w:sz w:val="20"/>
-          <w:szCs w:val="20"/>
-        </w:rPr>
-        <w:t>Ability to create programs using Python</w:t>
+          <w:rFonts w:eastAsia="Times New Roman" w:cstheme="minorHAnsi"/>
+          <w:color w:val="000000"/>
+        </w:rPr>
+      </w:pPr>
+      <w:r>
+        <w:rPr>
+          <w:rFonts w:eastAsia="Times New Roman" w:cstheme="minorHAnsi"/>
+          <w:color w:val="000000"/>
+        </w:rPr>
+        <w:t>Passion for web development, and commitment to keep up with the latest technologies</w:t>
       </w:r>
     </w:p>
     <w:p>
@@ -361,42 +344,14 @@
         </w:numPr>
         <w:textAlignment w:val="baseline"/>
         <w:rPr>
-          <w:rFonts w:ascii="Times New Roman" w:eastAsia="Times New Roman" w:hAnsi="Times New Roman" w:cs="Times New Roman"/>
-          <w:color w:val="000000"/>
-          <w:sz w:val="20"/>
-          <w:szCs w:val="20"/>
-        </w:rPr>
-      </w:pPr>
-      <w:r>
-        <w:rPr>
-          <w:rFonts w:ascii="Arial" w:eastAsia="Times New Roman" w:hAnsi="Arial" w:cs="Arial"/>
-          <w:color w:val="000000"/>
-          <w:sz w:val="20"/>
-          <w:szCs w:val="20"/>
-        </w:rPr>
-        <w:t>Passion for web development, and commitment to keep up with the latest technologies</w:t>
-      </w:r>
-    </w:p>
-    <w:p>
-      <w:pPr>
-        <w:numPr>
-          <w:ilvl w:val="0"/>
-          <w:numId w:val="2"/>
-        </w:numPr>
-        <w:textAlignment w:val="baseline"/>
-        <w:rPr>
-          <w:rFonts w:ascii="Times New Roman" w:eastAsia="Times New Roman" w:hAnsi="Times New Roman" w:cs="Times New Roman"/>
-          <w:color w:val="000000"/>
-          <w:sz w:val="20"/>
-          <w:szCs w:val="20"/>
-        </w:rPr>
-      </w:pPr>
-      <w:r>
-        <w:rPr>
-          <w:rFonts w:ascii="Arial" w:eastAsia="Times New Roman" w:hAnsi="Arial" w:cs="Arial"/>
-          <w:color w:val="000000"/>
-          <w:sz w:val="20"/>
-          <w:szCs w:val="20"/>
+          <w:rFonts w:eastAsia="Times New Roman" w:cstheme="minorHAnsi"/>
+          <w:color w:val="000000"/>
+        </w:rPr>
+      </w:pPr>
+      <w:r>
+        <w:rPr>
+          <w:rFonts w:eastAsia="Times New Roman" w:cstheme="minorHAnsi"/>
+          <w:color w:val="000000"/>
         </w:rPr>
         <w:t>Legal authorization to work in Canada</w:t>
       </w:r>
@@ -404,16 +359,12 @@
     <w:p>
       <w:pPr>
         <w:rPr>
-          <w:rFonts w:ascii="Times New Roman" w:eastAsia="Times New Roman" w:hAnsi="Times New Roman" w:cs="Times New Roman"/>
-          <w:sz w:val="20"/>
-          <w:szCs w:val="20"/>
-        </w:rPr>
-      </w:pPr>
-      <w:r>
-        <w:rPr>
-          <w:rFonts w:ascii="Arial" w:eastAsia="Times New Roman" w:hAnsi="Arial" w:cs="Arial"/>
-          <w:sz w:val="20"/>
-          <w:szCs w:val="20"/>
+          <w:rFonts w:eastAsia="Times New Roman" w:cstheme="minorHAnsi"/>
+        </w:rPr>
+      </w:pPr>
+      <w:r>
+        <w:rPr>
+          <w:rFonts w:eastAsia="Times New Roman" w:cstheme="minorHAnsi"/>
         </w:rPr>
         <w:t> </w:t>
       </w:r>
@@ -421,27 +372,21 @@
     <w:p>
       <w:pPr>
         <w:rPr>
-          <w:rFonts w:ascii="Times New Roman" w:eastAsia="Times New Roman" w:hAnsi="Times New Roman" w:cs="Times New Roman"/>
-          <w:sz w:val="20"/>
-          <w:szCs w:val="20"/>
-        </w:rPr>
-      </w:pPr>
-      <w:r>
-        <w:rPr>
-          <w:rFonts w:ascii="Arial" w:eastAsia="Times New Roman" w:hAnsi="Arial" w:cs="Arial"/>
-          <w:color w:val="000000"/>
-          <w:sz w:val="20"/>
-          <w:szCs w:val="20"/>
+          <w:rFonts w:eastAsia="Times New Roman" w:cstheme="minorHAnsi"/>
+        </w:rPr>
+      </w:pPr>
+      <w:r>
+        <w:rPr>
+          <w:rFonts w:eastAsia="Times New Roman" w:cstheme="minorHAnsi"/>
+          <w:color w:val="000000"/>
         </w:rPr>
         <w:t xml:space="preserve">My proudest example is Simple Publish. It uses ReactJS and SASS to create component-based pixel perfect clone of GitHub’s create new repository page. The project is available online, and it can be viewed here: </w:t>
       </w:r>
       <w:hyperlink r:id="rId6" w:history="1">
         <w:r>
           <w:rPr>
-            <w:rFonts w:ascii="Arial" w:eastAsia="Times New Roman" w:hAnsi="Arial" w:cs="Arial"/>
+            <w:rFonts w:eastAsia="Times New Roman" w:cstheme="minorHAnsi"/>
             <w:color w:val="0000FF"/>
-            <w:sz w:val="20"/>
-            <w:szCs w:val="20"/>
             <w:u w:val="single"/>
           </w:rPr>
           <w:t>https://github.com/hyungmogu/simple-publish</w:t>
@@ -449,10 +394,8 @@
       </w:hyperlink>
       <w:r>
         <w:rPr>
-          <w:rFonts w:ascii="Arial" w:eastAsia="Times New Roman" w:hAnsi="Arial" w:cs="Arial"/>
-          <w:color w:val="000000"/>
-          <w:sz w:val="20"/>
-          <w:szCs w:val="20"/>
+          <w:rFonts w:eastAsia="Times New Roman" w:cstheme="minorHAnsi"/>
+          <w:color w:val="000000"/>
         </w:rPr>
         <w:t>.</w:t>
       </w:r>
@@ -460,17 +403,13 @@
     <w:p>
       <w:pPr>
         <w:rPr>
-          <w:rFonts w:ascii="Times New Roman" w:eastAsia="Times New Roman" w:hAnsi="Times New Roman" w:cs="Times New Roman"/>
-          <w:sz w:val="20"/>
-          <w:szCs w:val="20"/>
-        </w:rPr>
-      </w:pPr>
-      <w:r>
-        <w:rPr>
-          <w:rFonts w:ascii="Arial" w:eastAsia="Times New Roman" w:hAnsi="Arial" w:cs="Arial"/>
-          <w:color w:val="000000"/>
-          <w:sz w:val="20"/>
-          <w:szCs w:val="20"/>
+          <w:rFonts w:eastAsia="Times New Roman" w:cstheme="minorHAnsi"/>
+        </w:rPr>
+      </w:pPr>
+      <w:r>
+        <w:rPr>
+          <w:rFonts w:eastAsia="Times New Roman" w:cstheme="minorHAnsi"/>
+          <w:color w:val="000000"/>
         </w:rPr>
         <w:t> </w:t>
       </w:r>
@@ -478,17 +417,13 @@
     <w:p>
       <w:pPr>
         <w:rPr>
-          <w:rFonts w:ascii="Times New Roman" w:eastAsia="Times New Roman" w:hAnsi="Times New Roman" w:cs="Times New Roman"/>
-          <w:sz w:val="20"/>
-          <w:szCs w:val="20"/>
-        </w:rPr>
-      </w:pPr>
-      <w:r>
-        <w:rPr>
-          <w:rFonts w:ascii="Arial" w:eastAsia="Times New Roman" w:hAnsi="Arial" w:cs="Arial"/>
-          <w:color w:val="000000"/>
-          <w:sz w:val="20"/>
-          <w:szCs w:val="20"/>
+          <w:rFonts w:eastAsia="Times New Roman" w:cstheme="minorHAnsi"/>
+        </w:rPr>
+      </w:pPr>
+      <w:r>
+        <w:rPr>
+          <w:rFonts w:eastAsia="Times New Roman" w:cstheme="minorHAnsi"/>
+          <w:color w:val="000000"/>
         </w:rPr>
         <w:t>Thank you so much for your consideration of my email. I am looking forward for an interview where I could further demonstrate my energy, passion and dedication for the role. With your opportunity, I will prove that I am the best employee the company could hire. </w:t>
       </w:r>
@@ -496,16 +431,12 @@
     <w:p>
       <w:pPr>
         <w:rPr>
-          <w:rFonts w:ascii="Times New Roman" w:eastAsia="Times New Roman" w:hAnsi="Times New Roman" w:cs="Times New Roman"/>
-          <w:sz w:val="20"/>
-          <w:szCs w:val="20"/>
-        </w:rPr>
-      </w:pPr>
-      <w:r>
-        <w:rPr>
-          <w:rFonts w:ascii="Arial" w:eastAsia="Times New Roman" w:hAnsi="Arial" w:cs="Arial"/>
-          <w:sz w:val="20"/>
-          <w:szCs w:val="20"/>
+          <w:rFonts w:eastAsia="Times New Roman" w:cstheme="minorHAnsi"/>
+        </w:rPr>
+      </w:pPr>
+      <w:r>
+        <w:rPr>
+          <w:rFonts w:eastAsia="Times New Roman" w:cstheme="minorHAnsi"/>
         </w:rPr>
         <w:t> </w:t>
       </w:r>
@@ -516,26 +447,20 @@
           <w:tab w:val="left" w:pos="4200"/>
         </w:tabs>
         <w:rPr>
-          <w:rFonts w:ascii="Times New Roman" w:eastAsia="Times New Roman" w:hAnsi="Times New Roman" w:cs="Times New Roman"/>
-          <w:sz w:val="20"/>
-          <w:szCs w:val="20"/>
-        </w:rPr>
-      </w:pPr>
-      <w:r>
-        <w:rPr>
-          <w:rFonts w:ascii="Arial" w:eastAsia="Times New Roman" w:hAnsi="Arial" w:cs="Arial"/>
-          <w:color w:val="000000"/>
-          <w:sz w:val="20"/>
-          <w:szCs w:val="20"/>
+          <w:rFonts w:eastAsia="Times New Roman" w:cstheme="minorHAnsi"/>
+        </w:rPr>
+      </w:pPr>
+      <w:r>
+        <w:rPr>
+          <w:rFonts w:eastAsia="Times New Roman" w:cstheme="minorHAnsi"/>
+          <w:color w:val="000000"/>
         </w:rPr>
         <w:t>I hope to hear from you.</w:t>
       </w:r>
       <w:r>
         <w:rPr>
-          <w:rFonts w:ascii="Arial" w:eastAsia="Times New Roman" w:hAnsi="Arial" w:cs="Arial"/>
-          <w:color w:val="000000"/>
-          <w:sz w:val="20"/>
-          <w:szCs w:val="20"/>
+          <w:rFonts w:eastAsia="Times New Roman" w:cstheme="minorHAnsi"/>
+          <w:color w:val="000000"/>
         </w:rPr>
         <w:tab/>
       </w:r>
@@ -543,65 +468,70 @@
     <w:p>
       <w:pPr>
         <w:rPr>
-          <w:rFonts w:ascii="Times New Roman" w:eastAsia="Times New Roman" w:hAnsi="Times New Roman" w:cs="Times New Roman"/>
-          <w:sz w:val="20"/>
-          <w:szCs w:val="20"/>
-        </w:rPr>
-      </w:pPr>
-    </w:p>
-    <w:p>
-      <w:pPr>
-        <w:rPr>
-          <w:rFonts w:ascii="Times New Roman" w:eastAsia="Times New Roman" w:hAnsi="Times New Roman" w:cs="Times New Roman"/>
-          <w:sz w:val="20"/>
-          <w:szCs w:val="20"/>
-        </w:rPr>
-      </w:pPr>
-    </w:p>
-    <w:p>
-      <w:pPr>
-        <w:rPr>
-          <w:rFonts w:ascii="Times New Roman" w:eastAsia="Times New Roman" w:hAnsi="Times New Roman" w:cs="Times New Roman"/>
-          <w:sz w:val="20"/>
-          <w:szCs w:val="20"/>
-        </w:rPr>
-      </w:pPr>
-      <w:r>
-        <w:rPr>
-          <w:rFonts w:ascii="Arial" w:eastAsia="Times New Roman" w:hAnsi="Arial" w:cs="Arial"/>
-          <w:color w:val="000000"/>
-          <w:sz w:val="20"/>
-          <w:szCs w:val="20"/>
+          <w:rFonts w:eastAsia="Times New Roman" w:cstheme="minorHAnsi"/>
+        </w:rPr>
+      </w:pPr>
+    </w:p>
+    <w:p>
+      <w:pPr>
+        <w:rPr>
+          <w:rFonts w:eastAsia="Times New Roman" w:cstheme="minorHAnsi"/>
+        </w:rPr>
+      </w:pPr>
+    </w:p>
+    <w:p>
+      <w:pPr>
+        <w:rPr>
+          <w:rFonts w:eastAsia="Times New Roman" w:cstheme="minorHAnsi"/>
+        </w:rPr>
+      </w:pPr>
+      <w:r>
+        <w:rPr>
+          <w:rFonts w:eastAsia="Times New Roman" w:cstheme="minorHAnsi"/>
+          <w:color w:val="000000"/>
         </w:rPr>
         <w:t>Sincerely,</w:t>
       </w:r>
     </w:p>
     <w:p>
       <w:pPr>
-        <w:rPr>
-          <w:rFonts w:ascii="Arial" w:eastAsia="Times New Roman" w:hAnsi="Arial" w:cs="Arial"/>
-          <w:color w:val="000000"/>
-          <w:sz w:val="20"/>
-          <w:szCs w:val="20"/>
-        </w:rPr>
-      </w:pPr>
-      <w:r>
-        <w:rPr>
-          <w:rFonts w:ascii="Arial" w:eastAsia="Times New Roman" w:hAnsi="Arial" w:cs="Arial"/>
-          <w:color w:val="000000"/>
-          <w:sz w:val="20"/>
-          <w:szCs w:val="20"/>
-        </w:rPr>
-        <w:t>Hyungmo Gu</w:t>
-      </w:r>
-    </w:p>
-    <w:p>
-      <w:pPr>
-        <w:rPr>
-          <w:rFonts w:ascii="Arial" w:eastAsia="Times New Roman" w:hAnsi="Arial" w:cs="Arial"/>
-          <w:color w:val="000000"/>
-          <w:sz w:val="20"/>
-          <w:szCs w:val="20"/>
+        <w:tabs>
+          <w:tab w:val="left" w:pos="4000"/>
+        </w:tabs>
+        <w:rPr>
+          <w:rFonts w:eastAsia="Times New Roman" w:cstheme="minorHAnsi"/>
+          <w:color w:val="000000"/>
+        </w:rPr>
+      </w:pPr>
+      <w:proofErr w:type="spellStart"/>
+      <w:r>
+        <w:rPr>
+          <w:rFonts w:eastAsia="Times New Roman" w:cstheme="minorHAnsi"/>
+          <w:color w:val="000000"/>
+        </w:rPr>
+        <w:t>Hyungmo</w:t>
+      </w:r>
+      <w:proofErr w:type="spellEnd"/>
+      <w:r>
+        <w:rPr>
+          <w:rFonts w:eastAsia="Times New Roman" w:cstheme="minorHAnsi"/>
+          <w:color w:val="000000"/>
+        </w:rPr>
+        <w:t xml:space="preserve"> Gu</w:t>
+      </w:r>
+      <w:r>
+        <w:rPr>
+          <w:rFonts w:eastAsia="Times New Roman" w:cstheme="minorHAnsi"/>
+          <w:color w:val="000000"/>
+        </w:rPr>
+        <w:tab/>
+      </w:r>
+    </w:p>
+    <w:p>
+      <w:pPr>
+        <w:rPr>
+          <w:rFonts w:eastAsia="Times New Roman" w:cstheme="minorHAnsi"/>
+          <w:color w:val="000000"/>
         </w:rPr>
       </w:pPr>
     </w:p>
@@ -610,8 +540,14 @@
         <w:tabs>
           <w:tab w:val="left" w:pos="3860"/>
         </w:tabs>
-      </w:pPr>
-      <w:r>
+        <w:rPr>
+          <w:rFonts w:cstheme="minorHAnsi"/>
+        </w:rPr>
+      </w:pPr>
+      <w:r>
+        <w:rPr>
+          <w:rFonts w:cstheme="minorHAnsi"/>
+        </w:rPr>
         <w:tab/>
       </w:r>
     </w:p>

</xml_diff>